<commit_message>
Updated figures and tables
</commit_message>
<xml_diff>
--- a/figures/Table2.docx
+++ b/figures/Table2.docx
@@ -140,7 +140,65 @@
                 <w:sz w:val="16"/>
                 <w:szCs w:val="16"/>
               </w:rPr>
-              <w:t xml:space="preserve">was not included in the flow cytometry procedure, and neither genome size nor chromosome data has been published. Cell colors indicate phylogenetic clade, as shown in Figure 1. </w:t>
+              <w:t xml:space="preserve">and </w:t>
+            </w:r>
+            <w:r>
+              <w:rPr>
+                <w:rFonts w:ascii="Arial" w:eastAsia="Times New Roman" w:hAnsi="Arial" w:cs="Arial"/>
+                <w:i/>
+                <w:iCs/>
+                <w:color w:val="000000" w:themeColor="text1"/>
+                <w:kern w:val="24"/>
+                <w:sz w:val="16"/>
+                <w:szCs w:val="16"/>
+              </w:rPr>
+              <w:t xml:space="preserve">S. </w:t>
+            </w:r>
+            <w:proofErr w:type="spellStart"/>
+            <w:r>
+              <w:rPr>
+                <w:rFonts w:ascii="Arial" w:eastAsia="Times New Roman" w:hAnsi="Arial" w:cs="Arial"/>
+                <w:i/>
+                <w:iCs/>
+                <w:color w:val="000000" w:themeColor="text1"/>
+                <w:kern w:val="24"/>
+                <w:sz w:val="16"/>
+                <w:szCs w:val="16"/>
+              </w:rPr>
+              <w:t>suffrutescens</w:t>
+            </w:r>
+            <w:proofErr w:type="spellEnd"/>
+            <w:r>
+              <w:rPr>
+                <w:rFonts w:ascii="Arial" w:eastAsia="Times New Roman" w:hAnsi="Arial" w:cs="Arial"/>
+                <w:i/>
+                <w:iCs/>
+                <w:color w:val="000000" w:themeColor="text1"/>
+                <w:kern w:val="24"/>
+                <w:sz w:val="16"/>
+                <w:szCs w:val="16"/>
+              </w:rPr>
+              <w:t xml:space="preserve"> </w:t>
+            </w:r>
+            <w:r>
+              <w:rPr>
+                <w:rFonts w:ascii="Arial" w:eastAsia="Times New Roman" w:hAnsi="Arial" w:cs="Arial"/>
+                <w:color w:val="000000" w:themeColor="text1"/>
+                <w:kern w:val="24"/>
+                <w:sz w:val="16"/>
+                <w:szCs w:val="16"/>
+              </w:rPr>
+              <w:t>were</w:t>
+            </w:r>
+            <w:r>
+              <w:rPr>
+                <w:rFonts w:ascii="Arial" w:eastAsia="Times New Roman" w:hAnsi="Arial" w:cs="Arial"/>
+                <w:color w:val="000000" w:themeColor="text1"/>
+                <w:kern w:val="24"/>
+                <w:sz w:val="16"/>
+                <w:szCs w:val="16"/>
+              </w:rPr>
+              <w:t xml:space="preserve"> not included in the flow cytometry procedure, and neither genome size nor chromosome data has been published. Cell colors indicate phylogenetic clade, as shown in Figure 1. </w:t>
             </w:r>
           </w:p>
         </w:tc>
@@ -292,7 +350,7 @@
         </w:tc>
         <w:tc>
           <w:tcPr>
-            <w:tcW w:w="1199" w:type="pct"/>
+            <w:tcW w:w="1200" w:type="pct"/>
             <w:tcBorders>
               <w:top w:val="single" w:sz="8" w:space="0" w:color="000000"/>
               <w:left w:val="single" w:sz="8" w:space="0" w:color="FFFFFF"/>
@@ -445,7 +503,7 @@
         </w:tc>
         <w:tc>
           <w:tcPr>
-            <w:tcW w:w="1199" w:type="pct"/>
+            <w:tcW w:w="1200" w:type="pct"/>
             <w:tcBorders>
               <w:top w:val="nil"/>
               <w:left w:val="single" w:sz="8" w:space="0" w:color="FFFFFF"/>
@@ -492,12 +550,12 @@
           <w:tcPr>
             <w:tcW w:w="1226" w:type="pct"/>
             <w:tcBorders>
-              <w:top w:val="single" w:sz="8" w:space="0" w:color="000000"/>
+              <w:top w:val="single" w:sz="8" w:space="0" w:color="FFFFFF"/>
               <w:left w:val="nil"/>
               <w:bottom w:val="single" w:sz="8" w:space="0" w:color="FFFFFF"/>
               <w:right w:val="single" w:sz="8" w:space="0" w:color="FFFFFF"/>
             </w:tcBorders>
-            <w:shd w:val="clear" w:color="auto" w:fill="EEA0A0"/>
+            <w:shd w:val="clear" w:color="auto" w:fill="F4C37C"/>
             <w:tcMar>
               <w:top w:w="72" w:type="dxa"/>
               <w:left w:w="144" w:type="dxa"/>
@@ -526,104 +584,90 @@
                 <w:sz w:val="16"/>
                 <w:szCs w:val="16"/>
               </w:rPr>
-              <w:t xml:space="preserve">S. </w:t>
-            </w:r>
-            <w:proofErr w:type="spellStart"/>
-            <w:r>
-              <w:rPr>
-                <w:rFonts w:ascii="Arial" w:eastAsia="Times New Roman" w:hAnsi="Arial" w:cs="Arial"/>
-                <w:i/>
-                <w:iCs/>
-                <w:color w:val="000000" w:themeColor="dark1"/>
-                <w:kern w:val="24"/>
-                <w:sz w:val="16"/>
-                <w:szCs w:val="16"/>
-              </w:rPr>
-              <w:t>havanensis</w:t>
-            </w:r>
-            <w:proofErr w:type="spellEnd"/>
+              <w:t>S. insignis</w:t>
+            </w:r>
           </w:p>
         </w:tc>
         <w:tc>
           <w:tcPr>
             <w:tcW w:w="1370" w:type="pct"/>
             <w:tcBorders>
-              <w:top w:val="single" w:sz="8" w:space="0" w:color="000000"/>
-              <w:left w:val="single" w:sz="8" w:space="0" w:color="FFFFFF"/>
-              <w:bottom w:val="single" w:sz="8" w:space="0" w:color="FFFFFF"/>
-              <w:right w:val="single" w:sz="8" w:space="0" w:color="FFFFFF"/>
-            </w:tcBorders>
-            <w:shd w:val="clear" w:color="auto" w:fill="EEA0A0"/>
-            <w:tcMar>
-              <w:top w:w="72" w:type="dxa"/>
-              <w:left w:w="144" w:type="dxa"/>
-              <w:bottom w:w="72" w:type="dxa"/>
-              <w:right w:w="144" w:type="dxa"/>
-            </w:tcMar>
-            <w:vAlign w:val="center"/>
-            <w:hideMark/>
-          </w:tcPr>
-          <w:p>
-            <w:pPr>
-              <w:spacing w:after="0" w:line="240" w:lineRule="auto"/>
-              <w:rPr>
-                <w:rFonts w:ascii="Arial" w:eastAsia="Times New Roman" w:hAnsi="Arial" w:cs="Arial"/>
-                <w:sz w:val="16"/>
-                <w:szCs w:val="16"/>
-              </w:rPr>
-            </w:pPr>
-            <w:r>
-              <w:rPr>
-                <w:rFonts w:ascii="Arial" w:eastAsia="Times New Roman" w:hAnsi="Arial" w:cs="Arial"/>
-                <w:color w:val="000000" w:themeColor="dark1"/>
-                <w:kern w:val="24"/>
-                <w:sz w:val="16"/>
-                <w:szCs w:val="16"/>
-              </w:rPr>
-              <w:t>0.37± 0.03</w:t>
-            </w:r>
+              <w:top w:val="single" w:sz="8" w:space="0" w:color="FFFFFF"/>
+              <w:left w:val="single" w:sz="8" w:space="0" w:color="FFFFFF"/>
+              <w:bottom w:val="single" w:sz="8" w:space="0" w:color="FFFFFF"/>
+              <w:right w:val="single" w:sz="8" w:space="0" w:color="FFFFFF"/>
+            </w:tcBorders>
+            <w:shd w:val="clear" w:color="auto" w:fill="F4C37C"/>
+            <w:tcMar>
+              <w:top w:w="72" w:type="dxa"/>
+              <w:left w:w="144" w:type="dxa"/>
+              <w:bottom w:w="72" w:type="dxa"/>
+              <w:right w:w="144" w:type="dxa"/>
+            </w:tcMar>
+            <w:vAlign w:val="center"/>
+            <w:hideMark/>
+          </w:tcPr>
+          <w:p>
+            <w:pPr>
+              <w:spacing w:after="0" w:line="240" w:lineRule="auto"/>
+              <w:rPr>
+                <w:rFonts w:ascii="Arial" w:eastAsia="Times New Roman" w:hAnsi="Arial" w:cs="Arial"/>
+                <w:sz w:val="16"/>
+                <w:szCs w:val="16"/>
+              </w:rPr>
+            </w:pPr>
           </w:p>
         </w:tc>
         <w:tc>
           <w:tcPr>
             <w:tcW w:w="1204" w:type="pct"/>
             <w:tcBorders>
-              <w:top w:val="single" w:sz="8" w:space="0" w:color="000000"/>
-              <w:left w:val="single" w:sz="8" w:space="0" w:color="FFFFFF"/>
-              <w:bottom w:val="single" w:sz="8" w:space="0" w:color="FFFFFF"/>
-              <w:right w:val="single" w:sz="8" w:space="0" w:color="FFFFFF"/>
-            </w:tcBorders>
-            <w:shd w:val="clear" w:color="auto" w:fill="EEA0A0"/>
-            <w:tcMar>
-              <w:top w:w="72" w:type="dxa"/>
-              <w:left w:w="144" w:type="dxa"/>
-              <w:bottom w:w="72" w:type="dxa"/>
-              <w:right w:w="144" w:type="dxa"/>
-            </w:tcMar>
-            <w:vAlign w:val="center"/>
-            <w:hideMark/>
-          </w:tcPr>
-          <w:p>
-            <w:pPr>
-              <w:spacing w:after="0" w:line="240" w:lineRule="auto"/>
-              <w:rPr>
-                <w:rFonts w:ascii="Arial" w:eastAsia="Times New Roman" w:hAnsi="Arial" w:cs="Arial"/>
-                <w:sz w:val="16"/>
-                <w:szCs w:val="16"/>
-              </w:rPr>
-            </w:pPr>
-          </w:p>
-        </w:tc>
-        <w:tc>
-          <w:tcPr>
-            <w:tcW w:w="1199" w:type="pct"/>
-            <w:tcBorders>
-              <w:top w:val="single" w:sz="8" w:space="0" w:color="000000"/>
-              <w:left w:val="single" w:sz="8" w:space="0" w:color="FFFFFF"/>
-              <w:bottom w:val="single" w:sz="8" w:space="0" w:color="FFFFFF"/>
-              <w:right w:val="single" w:sz="8" w:space="0" w:color="FFFFFF"/>
-            </w:tcBorders>
-            <w:shd w:val="clear" w:color="auto" w:fill="EEA0A0"/>
+              <w:top w:val="single" w:sz="8" w:space="0" w:color="FFFFFF"/>
+              <w:left w:val="single" w:sz="8" w:space="0" w:color="FFFFFF"/>
+              <w:bottom w:val="single" w:sz="8" w:space="0" w:color="FFFFFF"/>
+              <w:right w:val="single" w:sz="8" w:space="0" w:color="FFFFFF"/>
+            </w:tcBorders>
+            <w:shd w:val="clear" w:color="auto" w:fill="F4C37C"/>
+            <w:tcMar>
+              <w:top w:w="72" w:type="dxa"/>
+              <w:left w:w="144" w:type="dxa"/>
+              <w:bottom w:w="72" w:type="dxa"/>
+              <w:right w:w="144" w:type="dxa"/>
+            </w:tcMar>
+            <w:vAlign w:val="center"/>
+            <w:hideMark/>
+          </w:tcPr>
+          <w:p>
+            <w:pPr>
+              <w:spacing w:after="0" w:line="240" w:lineRule="auto"/>
+              <w:rPr>
+                <w:rFonts w:ascii="Arial" w:eastAsia="Times New Roman" w:hAnsi="Arial" w:cs="Arial"/>
+                <w:sz w:val="16"/>
+                <w:szCs w:val="16"/>
+              </w:rPr>
+            </w:pPr>
+            <w:r>
+              <w:rPr>
+                <w:rFonts w:ascii="Arial" w:eastAsia="Times New Roman" w:hAnsi="Arial" w:cs="Arial"/>
+                <w:color w:val="000000" w:themeColor="dark1"/>
+                <w:kern w:val="24"/>
+                <w:sz w:val="16"/>
+                <w:szCs w:val="16"/>
+              </w:rPr>
+              <w:t>0.46 (Lee &amp; Kim, 2017)</w:t>
+            </w:r>
+          </w:p>
+        </w:tc>
+        <w:tc>
+          <w:tcPr>
+            <w:tcW w:w="1200" w:type="pct"/>
+            <w:tcBorders>
+              <w:top w:val="single" w:sz="8" w:space="0" w:color="FFFFFF"/>
+              <w:left w:val="single" w:sz="8" w:space="0" w:color="FFFFFF"/>
+              <w:bottom w:val="single" w:sz="8" w:space="0" w:color="FFFFFF"/>
+              <w:right w:val="single" w:sz="8" w:space="0" w:color="FFFFFF"/>
+            </w:tcBorders>
+            <w:shd w:val="clear" w:color="auto" w:fill="F4C37C"/>
             <w:tcMar>
               <w:top w:w="72" w:type="dxa"/>
               <w:left w:w="144" w:type="dxa"/>
@@ -686,7 +730,7 @@
                 <w:sz w:val="16"/>
                 <w:szCs w:val="16"/>
               </w:rPr>
-              <w:t>S. insignis</w:t>
+              <w:t>S. indica var. coccinea</w:t>
             </w:r>
           </w:p>
         </w:tc>
@@ -756,13 +800,13 @@
                 <w:sz w:val="16"/>
                 <w:szCs w:val="16"/>
               </w:rPr>
-              <w:t>0.46 (Lee &amp; Kim, 2017)</w:t>
-            </w:r>
-          </w:p>
-        </w:tc>
-        <w:tc>
-          <w:tcPr>
-            <w:tcW w:w="1199" w:type="pct"/>
+              <w:t>0.38 (Lee &amp; Kim, 2017)</w:t>
+            </w:r>
+          </w:p>
+        </w:tc>
+        <w:tc>
+          <w:tcPr>
+            <w:tcW w:w="1200" w:type="pct"/>
             <w:tcBorders>
               <w:top w:val="single" w:sz="8" w:space="0" w:color="FFFFFF"/>
               <w:left w:val="single" w:sz="8" w:space="0" w:color="FFFFFF"/>
@@ -832,8 +876,22 @@
                 <w:sz w:val="16"/>
                 <w:szCs w:val="16"/>
               </w:rPr>
-              <w:t>S. indica var. coccinea</w:t>
-            </w:r>
+              <w:t xml:space="preserve">S. </w:t>
+            </w:r>
+            <w:proofErr w:type="spellStart"/>
+            <w:r>
+              <w:rPr>
+                <w:rFonts w:ascii="Arial" w:eastAsia="Times New Roman" w:hAnsi="Arial" w:cs="Arial"/>
+                <w:i/>
+                <w:iCs/>
+                <w:color w:val="000000" w:themeColor="dark1"/>
+                <w:kern w:val="24"/>
+                <w:sz w:val="16"/>
+                <w:szCs w:val="16"/>
+              </w:rPr>
+              <w:t>barbata</w:t>
+            </w:r>
+            <w:proofErr w:type="spellEnd"/>
           </w:p>
         </w:tc>
         <w:tc>
@@ -864,6 +922,16 @@
                 <w:szCs w:val="16"/>
               </w:rPr>
             </w:pPr>
+            <w:r>
+              <w:rPr>
+                <w:rFonts w:ascii="Arial" w:eastAsia="Times New Roman" w:hAnsi="Arial" w:cs="Arial"/>
+                <w:color w:val="000000" w:themeColor="dark1"/>
+                <w:kern w:val="24"/>
+                <w:sz w:val="16"/>
+                <w:szCs w:val="16"/>
+              </w:rPr>
+              <w:t>0.52 ± 0.03</w:t>
+            </w:r>
           </w:p>
         </w:tc>
         <w:tc>
@@ -902,13 +970,13 @@
                 <w:sz w:val="16"/>
                 <w:szCs w:val="16"/>
               </w:rPr>
-              <w:t>0.38 (Lee &amp; Kim, 2017)</w:t>
-            </w:r>
-          </w:p>
-        </w:tc>
-        <w:tc>
-          <w:tcPr>
-            <w:tcW w:w="1199" w:type="pct"/>
+              <w:t>0.35 (Xu et al., 2020)</w:t>
+            </w:r>
+          </w:p>
+        </w:tc>
+        <w:tc>
+          <w:tcPr>
+            <w:tcW w:w="1200" w:type="pct"/>
             <w:tcBorders>
               <w:top w:val="single" w:sz="8" w:space="0" w:color="FFFFFF"/>
               <w:left w:val="single" w:sz="8" w:space="0" w:color="FFFFFF"/>
@@ -929,10 +997,22 @@
               <w:spacing w:after="0" w:line="240" w:lineRule="auto"/>
               <w:rPr>
                 <w:rFonts w:ascii="Arial" w:eastAsia="Times New Roman" w:hAnsi="Arial" w:cs="Arial"/>
-                <w:sz w:val="16"/>
-                <w:szCs w:val="16"/>
-              </w:rPr>
-            </w:pPr>
+                <w:color w:val="000000" w:themeColor="dark1"/>
+                <w:kern w:val="24"/>
+                <w:sz w:val="16"/>
+                <w:szCs w:val="16"/>
+              </w:rPr>
+            </w:pPr>
+            <w:r>
+              <w:rPr>
+                <w:rFonts w:ascii="Arial" w:eastAsia="Times New Roman" w:hAnsi="Arial" w:cs="Arial"/>
+                <w:color w:val="000000" w:themeColor="dark1"/>
+                <w:kern w:val="24"/>
+                <w:sz w:val="16"/>
+                <w:szCs w:val="16"/>
+              </w:rPr>
+              <w:t>2n = 26 (Xu et al., 2020)</w:t>
+            </w:r>
           </w:p>
         </w:tc>
       </w:tr>
@@ -978,22 +1058,8 @@
                 <w:sz w:val="16"/>
                 <w:szCs w:val="16"/>
               </w:rPr>
-              <w:t xml:space="preserve">S. </w:t>
-            </w:r>
-            <w:proofErr w:type="spellStart"/>
-            <w:r>
-              <w:rPr>
-                <w:rFonts w:ascii="Arial" w:eastAsia="Times New Roman" w:hAnsi="Arial" w:cs="Arial"/>
-                <w:i/>
-                <w:iCs/>
-                <w:color w:val="000000" w:themeColor="dark1"/>
-                <w:kern w:val="24"/>
-                <w:sz w:val="16"/>
-                <w:szCs w:val="16"/>
-              </w:rPr>
-              <w:t>barbata</w:t>
-            </w:r>
-            <w:proofErr w:type="spellEnd"/>
+              <w:t>S. racemosa</w:t>
+            </w:r>
           </w:p>
         </w:tc>
         <w:tc>
@@ -1032,7 +1098,7 @@
                 <w:sz w:val="16"/>
                 <w:szCs w:val="16"/>
               </w:rPr>
-              <w:t>0.52 ± 0.03</w:t>
+              <w:t>0.44 ± 0.03</w:t>
             </w:r>
           </w:p>
         </w:tc>
@@ -1072,13 +1138,13 @@
                 <w:sz w:val="16"/>
                 <w:szCs w:val="16"/>
               </w:rPr>
-              <w:t>0.35 (Xu et al., 2020)</w:t>
-            </w:r>
-          </w:p>
-        </w:tc>
-        <w:tc>
-          <w:tcPr>
-            <w:tcW w:w="1199" w:type="pct"/>
+              <w:t>0.37 (Cole et al., 2008)</w:t>
+            </w:r>
+          </w:p>
+        </w:tc>
+        <w:tc>
+          <w:tcPr>
+            <w:tcW w:w="1200" w:type="pct"/>
             <w:tcBorders>
               <w:top w:val="single" w:sz="8" w:space="0" w:color="FFFFFF"/>
               <w:left w:val="single" w:sz="8" w:space="0" w:color="FFFFFF"/>
@@ -1113,7 +1179,7 @@
                 <w:sz w:val="16"/>
                 <w:szCs w:val="16"/>
               </w:rPr>
-              <w:t>2n = 26 (Xu et al., 2020)</w:t>
+              <w:t>2n = 18 (Cole et al., 2008)</w:t>
             </w:r>
           </w:p>
         </w:tc>
@@ -1160,8 +1226,22 @@
                 <w:sz w:val="16"/>
                 <w:szCs w:val="16"/>
               </w:rPr>
-              <w:t>S. racemosa</w:t>
-            </w:r>
+              <w:t xml:space="preserve">S. </w:t>
+            </w:r>
+            <w:proofErr w:type="spellStart"/>
+            <w:r>
+              <w:rPr>
+                <w:rFonts w:ascii="Arial" w:eastAsia="Times New Roman" w:hAnsi="Arial" w:cs="Arial"/>
+                <w:i/>
+                <w:iCs/>
+                <w:color w:val="000000" w:themeColor="dark1"/>
+                <w:kern w:val="24"/>
+                <w:sz w:val="16"/>
+                <w:szCs w:val="16"/>
+              </w:rPr>
+              <w:t>strigillosa</w:t>
+            </w:r>
+            <w:proofErr w:type="spellEnd"/>
           </w:p>
         </w:tc>
         <w:tc>
@@ -1192,16 +1272,6 @@
                 <w:szCs w:val="16"/>
               </w:rPr>
             </w:pPr>
-            <w:r>
-              <w:rPr>
-                <w:rFonts w:ascii="Arial" w:eastAsia="Times New Roman" w:hAnsi="Arial" w:cs="Arial"/>
-                <w:color w:val="000000" w:themeColor="dark1"/>
-                <w:kern w:val="24"/>
-                <w:sz w:val="16"/>
-                <w:szCs w:val="16"/>
-              </w:rPr>
-              <w:t>0.44 ± 0.03</w:t>
-            </w:r>
           </w:p>
         </w:tc>
         <w:tc>
@@ -1240,13 +1310,13 @@
                 <w:sz w:val="16"/>
                 <w:szCs w:val="16"/>
               </w:rPr>
-              <w:t>0.37 (Cole et al., 2008)</w:t>
-            </w:r>
-          </w:p>
-        </w:tc>
-        <w:tc>
-          <w:tcPr>
-            <w:tcW w:w="1199" w:type="pct"/>
+              <w:t>0.38 (Lee &amp; Kim, 2017)</w:t>
+            </w:r>
+          </w:p>
+        </w:tc>
+        <w:tc>
+          <w:tcPr>
+            <w:tcW w:w="1200" w:type="pct"/>
             <w:tcBorders>
               <w:top w:val="single" w:sz="8" w:space="0" w:color="FFFFFF"/>
               <w:left w:val="single" w:sz="8" w:space="0" w:color="FFFFFF"/>
@@ -1267,22 +1337,10 @@
               <w:spacing w:after="0" w:line="240" w:lineRule="auto"/>
               <w:rPr>
                 <w:rFonts w:ascii="Arial" w:eastAsia="Times New Roman" w:hAnsi="Arial" w:cs="Arial"/>
-                <w:color w:val="000000" w:themeColor="dark1"/>
-                <w:kern w:val="24"/>
-                <w:sz w:val="16"/>
-                <w:szCs w:val="16"/>
-              </w:rPr>
-            </w:pPr>
-            <w:r>
-              <w:rPr>
-                <w:rFonts w:ascii="Arial" w:eastAsia="Times New Roman" w:hAnsi="Arial" w:cs="Arial"/>
-                <w:color w:val="000000" w:themeColor="dark1"/>
-                <w:kern w:val="24"/>
-                <w:sz w:val="16"/>
-                <w:szCs w:val="16"/>
-              </w:rPr>
-              <w:t>2n = 18 (Cole et al., 2008)</w:t>
-            </w:r>
+                <w:sz w:val="16"/>
+                <w:szCs w:val="16"/>
+              </w:rPr>
+            </w:pPr>
           </w:p>
         </w:tc>
       </w:tr>
@@ -1341,7 +1399,7 @@
                 <w:sz w:val="16"/>
                 <w:szCs w:val="16"/>
               </w:rPr>
-              <w:t>strigillosa</w:t>
+              <w:t>dependens</w:t>
             </w:r>
             <w:proofErr w:type="spellEnd"/>
           </w:p>
@@ -1374,6 +1432,16 @@
                 <w:szCs w:val="16"/>
               </w:rPr>
             </w:pPr>
+            <w:r>
+              <w:rPr>
+                <w:rFonts w:ascii="Arial" w:eastAsia="Times New Roman" w:hAnsi="Arial" w:cs="Arial"/>
+                <w:color w:val="000000" w:themeColor="dark1"/>
+                <w:kern w:val="24"/>
+                <w:sz w:val="16"/>
+                <w:szCs w:val="16"/>
+              </w:rPr>
+              <w:t>0.44 ± 0.01</w:t>
+            </w:r>
           </w:p>
         </w:tc>
         <w:tc>
@@ -1404,21 +1472,11 @@
                 <w:szCs w:val="16"/>
               </w:rPr>
             </w:pPr>
-            <w:r>
-              <w:rPr>
-                <w:rFonts w:ascii="Arial" w:eastAsia="Times New Roman" w:hAnsi="Arial" w:cs="Arial"/>
-                <w:color w:val="000000" w:themeColor="dark1"/>
-                <w:kern w:val="24"/>
-                <w:sz w:val="16"/>
-                <w:szCs w:val="16"/>
-              </w:rPr>
-              <w:t>0.38 (Lee &amp; Kim, 2017)</w:t>
-            </w:r>
-          </w:p>
-        </w:tc>
-        <w:tc>
-          <w:tcPr>
-            <w:tcW w:w="1199" w:type="pct"/>
+          </w:p>
+        </w:tc>
+        <w:tc>
+          <w:tcPr>
+            <w:tcW w:w="1200" w:type="pct"/>
             <w:tcBorders>
               <w:top w:val="single" w:sz="8" w:space="0" w:color="FFFFFF"/>
               <w:left w:val="single" w:sz="8" w:space="0" w:color="FFFFFF"/>
@@ -1459,25 +1517,36 @@
               <w:bottom w:val="single" w:sz="8" w:space="0" w:color="FFFFFF"/>
               <w:right w:val="single" w:sz="8" w:space="0" w:color="FFFFFF"/>
             </w:tcBorders>
-            <w:shd w:val="clear" w:color="auto" w:fill="F4C37C"/>
-            <w:tcMar>
-              <w:top w:w="72" w:type="dxa"/>
-              <w:left w:w="144" w:type="dxa"/>
-              <w:bottom w:w="72" w:type="dxa"/>
-              <w:right w:w="144" w:type="dxa"/>
-            </w:tcMar>
-            <w:vAlign w:val="center"/>
-            <w:hideMark/>
-          </w:tcPr>
-          <w:p>
-            <w:pPr>
-              <w:spacing w:after="0" w:line="240" w:lineRule="auto"/>
-              <w:rPr>
-                <w:rFonts w:ascii="Arial" w:eastAsia="Times New Roman" w:hAnsi="Arial" w:cs="Arial"/>
-                <w:sz w:val="16"/>
-                <w:szCs w:val="16"/>
-              </w:rPr>
-            </w:pPr>
+            <w:shd w:val="clear" w:color="auto" w:fill="94D094"/>
+            <w:tcMar>
+              <w:top w:w="72" w:type="dxa"/>
+              <w:left w:w="144" w:type="dxa"/>
+              <w:bottom w:w="72" w:type="dxa"/>
+              <w:right w:w="144" w:type="dxa"/>
+            </w:tcMar>
+            <w:vAlign w:val="center"/>
+            <w:hideMark/>
+          </w:tcPr>
+          <w:p>
+            <w:pPr>
+              <w:spacing w:after="0" w:line="240" w:lineRule="auto"/>
+              <w:rPr>
+                <w:rFonts w:ascii="Arial" w:eastAsia="Times New Roman" w:hAnsi="Arial" w:cs="Arial"/>
+                <w:sz w:val="16"/>
+                <w:szCs w:val="16"/>
+              </w:rPr>
+            </w:pPr>
+            <w:r>
+              <w:rPr>
+                <w:rFonts w:ascii="Arial" w:eastAsia="Times New Roman" w:hAnsi="Arial" w:cs="Arial"/>
+                <w:color w:val="000000" w:themeColor="dark1"/>
+                <w:kern w:val="24"/>
+                <w:sz w:val="16"/>
+                <w:szCs w:val="16"/>
+              </w:rPr>
+              <w:t xml:space="preserve">S. </w:t>
+            </w:r>
+            <w:proofErr w:type="spellStart"/>
             <w:r>
               <w:rPr>
                 <w:rFonts w:ascii="Arial" w:eastAsia="Times New Roman" w:hAnsi="Arial" w:cs="Arial"/>
@@ -1488,20 +1557,7 @@
                 <w:sz w:val="16"/>
                 <w:szCs w:val="16"/>
               </w:rPr>
-              <w:t xml:space="preserve">S. </w:t>
-            </w:r>
-            <w:proofErr w:type="spellStart"/>
-            <w:r>
-              <w:rPr>
-                <w:rFonts w:ascii="Arial" w:eastAsia="Times New Roman" w:hAnsi="Arial" w:cs="Arial"/>
-                <w:i/>
-                <w:iCs/>
-                <w:color w:val="000000" w:themeColor="dark1"/>
-                <w:kern w:val="24"/>
-                <w:sz w:val="16"/>
-                <w:szCs w:val="16"/>
-              </w:rPr>
-              <w:t>dependens</w:t>
+              <w:t>wrightii</w:t>
             </w:r>
             <w:proofErr w:type="spellEnd"/>
           </w:p>
@@ -1515,35 +1571,25 @@
               <w:bottom w:val="single" w:sz="8" w:space="0" w:color="FFFFFF"/>
               <w:right w:val="single" w:sz="8" w:space="0" w:color="FFFFFF"/>
             </w:tcBorders>
-            <w:shd w:val="clear" w:color="auto" w:fill="F4C37C"/>
-            <w:tcMar>
-              <w:top w:w="72" w:type="dxa"/>
-              <w:left w:w="144" w:type="dxa"/>
-              <w:bottom w:w="72" w:type="dxa"/>
-              <w:right w:w="144" w:type="dxa"/>
-            </w:tcMar>
-            <w:vAlign w:val="center"/>
-            <w:hideMark/>
-          </w:tcPr>
-          <w:p>
-            <w:pPr>
-              <w:spacing w:after="0" w:line="240" w:lineRule="auto"/>
-              <w:rPr>
-                <w:rFonts w:ascii="Arial" w:eastAsia="Times New Roman" w:hAnsi="Arial" w:cs="Arial"/>
-                <w:sz w:val="16"/>
-                <w:szCs w:val="16"/>
-              </w:rPr>
-            </w:pPr>
-            <w:r>
-              <w:rPr>
-                <w:rFonts w:ascii="Arial" w:eastAsia="Times New Roman" w:hAnsi="Arial" w:cs="Arial"/>
-                <w:color w:val="000000" w:themeColor="dark1"/>
-                <w:kern w:val="24"/>
-                <w:sz w:val="16"/>
-                <w:szCs w:val="16"/>
-              </w:rPr>
-              <w:t>0.44 ± 0.01</w:t>
-            </w:r>
+            <w:shd w:val="clear" w:color="auto" w:fill="94D094"/>
+            <w:tcMar>
+              <w:top w:w="72" w:type="dxa"/>
+              <w:left w:w="144" w:type="dxa"/>
+              <w:bottom w:w="72" w:type="dxa"/>
+              <w:right w:w="144" w:type="dxa"/>
+            </w:tcMar>
+            <w:vAlign w:val="center"/>
+            <w:hideMark/>
+          </w:tcPr>
+          <w:p>
+            <w:pPr>
+              <w:spacing w:after="0" w:line="240" w:lineRule="auto"/>
+              <w:rPr>
+                <w:rFonts w:ascii="Arial" w:eastAsia="Times New Roman" w:hAnsi="Arial" w:cs="Arial"/>
+                <w:sz w:val="16"/>
+                <w:szCs w:val="16"/>
+              </w:rPr>
+            </w:pPr>
           </w:p>
         </w:tc>
         <w:tc>
@@ -1555,37 +1601,37 @@
               <w:bottom w:val="single" w:sz="8" w:space="0" w:color="FFFFFF"/>
               <w:right w:val="single" w:sz="8" w:space="0" w:color="FFFFFF"/>
             </w:tcBorders>
-            <w:shd w:val="clear" w:color="auto" w:fill="F4C37C"/>
-            <w:tcMar>
-              <w:top w:w="72" w:type="dxa"/>
-              <w:left w:w="144" w:type="dxa"/>
-              <w:bottom w:w="72" w:type="dxa"/>
-              <w:right w:w="144" w:type="dxa"/>
-            </w:tcMar>
-            <w:vAlign w:val="center"/>
-            <w:hideMark/>
-          </w:tcPr>
-          <w:p>
-            <w:pPr>
-              <w:spacing w:after="0" w:line="240" w:lineRule="auto"/>
-              <w:rPr>
-                <w:rFonts w:ascii="Arial" w:eastAsia="Times New Roman" w:hAnsi="Arial" w:cs="Arial"/>
-                <w:sz w:val="16"/>
-                <w:szCs w:val="16"/>
-              </w:rPr>
-            </w:pPr>
-          </w:p>
-        </w:tc>
-        <w:tc>
-          <w:tcPr>
-            <w:tcW w:w="1199" w:type="pct"/>
-            <w:tcBorders>
-              <w:top w:val="single" w:sz="8" w:space="0" w:color="FFFFFF"/>
-              <w:left w:val="single" w:sz="8" w:space="0" w:color="FFFFFF"/>
-              <w:bottom w:val="single" w:sz="8" w:space="0" w:color="FFFFFF"/>
-              <w:right w:val="single" w:sz="8" w:space="0" w:color="FFFFFF"/>
-            </w:tcBorders>
-            <w:shd w:val="clear" w:color="auto" w:fill="F4C37C"/>
+            <w:shd w:val="clear" w:color="auto" w:fill="94D094"/>
+            <w:tcMar>
+              <w:top w:w="72" w:type="dxa"/>
+              <w:left w:w="144" w:type="dxa"/>
+              <w:bottom w:w="72" w:type="dxa"/>
+              <w:right w:w="144" w:type="dxa"/>
+            </w:tcMar>
+            <w:vAlign w:val="center"/>
+            <w:hideMark/>
+          </w:tcPr>
+          <w:p>
+            <w:pPr>
+              <w:spacing w:after="0" w:line="240" w:lineRule="auto"/>
+              <w:rPr>
+                <w:rFonts w:ascii="Arial" w:eastAsia="Times New Roman" w:hAnsi="Arial" w:cs="Arial"/>
+                <w:sz w:val="16"/>
+                <w:szCs w:val="16"/>
+              </w:rPr>
+            </w:pPr>
+          </w:p>
+        </w:tc>
+        <w:tc>
+          <w:tcPr>
+            <w:tcW w:w="1200" w:type="pct"/>
+            <w:tcBorders>
+              <w:top w:val="single" w:sz="8" w:space="0" w:color="FFFFFF"/>
+              <w:left w:val="single" w:sz="8" w:space="0" w:color="FFFFFF"/>
+              <w:bottom w:val="single" w:sz="8" w:space="0" w:color="FFFFFF"/>
+              <w:right w:val="single" w:sz="8" w:space="0" w:color="FFFFFF"/>
+            </w:tcBorders>
+            <w:shd w:val="clear" w:color="auto" w:fill="94D094"/>
             <w:tcMar>
               <w:top w:w="72" w:type="dxa"/>
               <w:left w:w="144" w:type="dxa"/>
@@ -1627,29 +1673,10 @@
               <w:right w:w="144" w:type="dxa"/>
             </w:tcMar>
             <w:vAlign w:val="center"/>
-            <w:hideMark/>
-          </w:tcPr>
-          <w:p>
-            <w:pPr>
-              <w:spacing w:after="0" w:line="240" w:lineRule="auto"/>
-              <w:rPr>
-                <w:rFonts w:ascii="Arial" w:eastAsia="Times New Roman" w:hAnsi="Arial" w:cs="Arial"/>
-                <w:sz w:val="16"/>
-                <w:szCs w:val="16"/>
-              </w:rPr>
-            </w:pPr>
-            <w:r>
-              <w:rPr>
-                <w:rFonts w:ascii="Arial" w:eastAsia="Times New Roman" w:hAnsi="Arial" w:cs="Arial"/>
-                <w:color w:val="000000" w:themeColor="dark1"/>
-                <w:kern w:val="24"/>
-                <w:sz w:val="16"/>
-                <w:szCs w:val="16"/>
-              </w:rPr>
-              <w:t xml:space="preserve">S. </w:t>
-            </w:r>
-            <w:proofErr w:type="spellStart"/>
-            <w:r>
+          </w:tcPr>
+          <w:p>
+            <w:pPr>
+              <w:spacing w:after="0" w:line="240" w:lineRule="auto"/>
               <w:rPr>
                 <w:rFonts w:ascii="Arial" w:eastAsia="Times New Roman" w:hAnsi="Arial" w:cs="Arial"/>
                 <w:i/>
@@ -1659,7 +1686,31 @@
                 <w:sz w:val="16"/>
                 <w:szCs w:val="16"/>
               </w:rPr>
-              <w:t>wrightii</w:t>
+            </w:pPr>
+            <w:r>
+              <w:rPr>
+                <w:rFonts w:ascii="Arial" w:eastAsia="Times New Roman" w:hAnsi="Arial" w:cs="Arial"/>
+                <w:i/>
+                <w:iCs/>
+                <w:color w:val="000000" w:themeColor="dark1"/>
+                <w:kern w:val="24"/>
+                <w:sz w:val="16"/>
+                <w:szCs w:val="16"/>
+              </w:rPr>
+              <w:t xml:space="preserve">S. </w:t>
+            </w:r>
+            <w:proofErr w:type="spellStart"/>
+            <w:r>
+              <w:rPr>
+                <w:rFonts w:ascii="Arial" w:eastAsia="Times New Roman" w:hAnsi="Arial" w:cs="Arial"/>
+                <w:i/>
+                <w:iCs/>
+                <w:color w:val="000000" w:themeColor="dark1"/>
+                <w:kern w:val="24"/>
+                <w:sz w:val="16"/>
+                <w:szCs w:val="16"/>
+              </w:rPr>
+              <w:t>suffrutescens</w:t>
             </w:r>
             <w:proofErr w:type="spellEnd"/>
           </w:p>
@@ -1681,7 +1732,6 @@
               <w:right w:w="144" w:type="dxa"/>
             </w:tcMar>
             <w:vAlign w:val="center"/>
-            <w:hideMark/>
           </w:tcPr>
           <w:p>
             <w:pPr>
@@ -1711,22 +1761,21 @@
               <w:right w:w="144" w:type="dxa"/>
             </w:tcMar>
             <w:vAlign w:val="center"/>
-            <w:hideMark/>
-          </w:tcPr>
-          <w:p>
-            <w:pPr>
-              <w:spacing w:after="0" w:line="240" w:lineRule="auto"/>
-              <w:rPr>
-                <w:rFonts w:ascii="Arial" w:eastAsia="Times New Roman" w:hAnsi="Arial" w:cs="Arial"/>
-                <w:sz w:val="16"/>
-                <w:szCs w:val="16"/>
-              </w:rPr>
-            </w:pPr>
-          </w:p>
-        </w:tc>
-        <w:tc>
-          <w:tcPr>
-            <w:tcW w:w="1199" w:type="pct"/>
+          </w:tcPr>
+          <w:p>
+            <w:pPr>
+              <w:spacing w:after="0" w:line="240" w:lineRule="auto"/>
+              <w:rPr>
+                <w:rFonts w:ascii="Arial" w:eastAsia="Times New Roman" w:hAnsi="Arial" w:cs="Arial"/>
+                <w:sz w:val="16"/>
+                <w:szCs w:val="16"/>
+              </w:rPr>
+            </w:pPr>
+          </w:p>
+        </w:tc>
+        <w:tc>
+          <w:tcPr>
+            <w:tcW w:w="1200" w:type="pct"/>
             <w:tcBorders>
               <w:top w:val="single" w:sz="8" w:space="0" w:color="FFFFFF"/>
               <w:left w:val="single" w:sz="8" w:space="0" w:color="FFFFFF"/>
@@ -1884,7 +1933,7 @@
         </w:tc>
         <w:tc>
           <w:tcPr>
-            <w:tcW w:w="1199" w:type="pct"/>
+            <w:tcW w:w="1200" w:type="pct"/>
             <w:tcBorders>
               <w:top w:val="single" w:sz="8" w:space="0" w:color="FFFFFF"/>
               <w:left w:val="single" w:sz="8" w:space="0" w:color="FFFFFF"/>
@@ -2018,7 +2067,7 @@
         </w:tc>
         <w:tc>
           <w:tcPr>
-            <w:tcW w:w="1199" w:type="pct"/>
+            <w:tcW w:w="1200" w:type="pct"/>
             <w:tcBorders>
               <w:top w:val="single" w:sz="8" w:space="0" w:color="FFFFFF"/>
               <w:left w:val="single" w:sz="8" w:space="0" w:color="FFFFFF"/>
@@ -2152,7 +2201,7 @@
         </w:tc>
         <w:tc>
           <w:tcPr>
-            <w:tcW w:w="1199" w:type="pct"/>
+            <w:tcW w:w="1200" w:type="pct"/>
             <w:tcBorders>
               <w:top w:val="single" w:sz="8" w:space="0" w:color="FFFFFF"/>
               <w:left w:val="single" w:sz="8" w:space="0" w:color="FFFFFF"/>
@@ -2312,7 +2361,7 @@
         </w:tc>
         <w:tc>
           <w:tcPr>
-            <w:tcW w:w="1199" w:type="pct"/>
+            <w:tcW w:w="1200" w:type="pct"/>
             <w:tcBorders>
               <w:top w:val="single" w:sz="8" w:space="0" w:color="FFFFFF"/>
               <w:left w:val="single" w:sz="8" w:space="0" w:color="FFFFFF"/>
@@ -2472,7 +2521,7 @@
         </w:tc>
         <w:tc>
           <w:tcPr>
-            <w:tcW w:w="1199" w:type="pct"/>
+            <w:tcW w:w="1200" w:type="pct"/>
             <w:tcBorders>
               <w:top w:val="single" w:sz="8" w:space="0" w:color="FFFFFF"/>
               <w:left w:val="single" w:sz="8" w:space="0" w:color="FFFFFF"/>
@@ -2632,7 +2681,7 @@
         </w:tc>
         <w:tc>
           <w:tcPr>
-            <w:tcW w:w="1199" w:type="pct"/>
+            <w:tcW w:w="1200" w:type="pct"/>
             <w:tcBorders>
               <w:top w:val="single" w:sz="8" w:space="0" w:color="FFFFFF"/>
               <w:left w:val="nil"/>
@@ -2817,7 +2866,7 @@
         </w:tc>
         <w:tc>
           <w:tcPr>
-            <w:tcW w:w="1199" w:type="pct"/>
+            <w:tcW w:w="1200" w:type="pct"/>
             <w:tcBorders>
               <w:top w:val="nil"/>
               <w:left w:val="nil"/>
@@ -2979,6 +3028,7 @@
     <w:lsdException w:name="HTML Sample" w:semiHidden="1" w:unhideWhenUsed="1"/>
     <w:lsdException w:name="HTML Typewriter" w:semiHidden="1" w:unhideWhenUsed="1"/>
     <w:lsdException w:name="HTML Variable" w:semiHidden="1" w:unhideWhenUsed="1"/>
+    <w:lsdException w:name="Normal Table" w:semiHidden="1" w:unhideWhenUsed="1"/>
     <w:lsdException w:name="annotation subject" w:semiHidden="1" w:unhideWhenUsed="1"/>
     <w:lsdException w:name="No List" w:semiHidden="1" w:unhideWhenUsed="1"/>
     <w:lsdException w:name="Outline List 1" w:semiHidden="1" w:unhideWhenUsed="1"/>
@@ -3025,8 +3075,10 @@
     <w:lsdException w:name="Table Subtle 2" w:semiHidden="1" w:unhideWhenUsed="1"/>
     <w:lsdException w:name="Table Web 1" w:semiHidden="1" w:unhideWhenUsed="1"/>
     <w:lsdException w:name="Table Web 2" w:semiHidden="1" w:unhideWhenUsed="1"/>
+    <w:lsdException w:name="Table Web 3" w:semiHidden="1" w:unhideWhenUsed="1"/>
     <w:lsdException w:name="Balloon Text" w:semiHidden="1" w:unhideWhenUsed="1"/>
     <w:lsdException w:name="Table Grid" w:uiPriority="39"/>
+    <w:lsdException w:name="Table Theme" w:semiHidden="1" w:unhideWhenUsed="1"/>
     <w:lsdException w:name="Placeholder Text" w:semiHidden="1"/>
     <w:lsdException w:name="No Spacing" w:uiPriority="1" w:qFormat="1"/>
     <w:lsdException w:name="Light Shading" w:uiPriority="60"/>
@@ -3255,6 +3307,7 @@
   <w:style w:type="character" w:default="1" w:styleId="DefaultParagraphFont">
     <w:name w:val="Default Paragraph Font"/>
     <w:uiPriority w:val="1"/>
+    <w:semiHidden/>
     <w:unhideWhenUsed/>
   </w:style>
   <w:style w:type="table" w:default="1" w:styleId="TableNormal">

</xml_diff>